<commit_message>
Updated years to 2015-2016
</commit_message>
<xml_diff>
--- a/documentation/workflow_irs_db.docx
+++ b/documentation/workflow_irs_db.docx
@@ -10,8 +10,6 @@
           <w:szCs w:val="24"/>
         </w:rPr>
       </w:pPr>
-      <w:bookmarkStart w:id="0" w:name="_GoBack"/>
-      <w:bookmarkEnd w:id="0"/>
       <w:r>
         <w:rPr>
           <w:rFonts w:ascii="Times New Roman" w:hAnsi="Times New Roman" w:cs="Times New Roman"/>
@@ -20,15 +18,39 @@
         </w:rPr>
         <w:t xml:space="preserve">IRS Migration Database </w:t>
       </w:r>
-    </w:p>
-    <w:p>
-      <w:pPr>
-        <w:rPr>
-          <w:rFonts w:ascii="Times New Roman" w:hAnsi="Times New Roman" w:cs="Times New Roman"/>
-          <w:sz w:val="24"/>
-          <w:szCs w:val="24"/>
-        </w:rPr>
-      </w:pPr>
+      <w:r>
+        <w:rPr>
+          <w:rFonts w:ascii="Times New Roman" w:hAnsi="Times New Roman" w:cs="Times New Roman"/>
+          <w:sz w:val="24"/>
+          <w:szCs w:val="24"/>
+        </w:rPr>
+        <w:tab/>
+      </w:r>
+      <w:r>
+        <w:rPr>
+          <w:rFonts w:ascii="Times New Roman" w:hAnsi="Times New Roman" w:cs="Times New Roman"/>
+          <w:sz w:val="24"/>
+          <w:szCs w:val="24"/>
+        </w:rPr>
+        <w:tab/>
+      </w:r>
+      <w:r>
+        <w:rPr>
+          <w:rFonts w:ascii="Times New Roman" w:hAnsi="Times New Roman" w:cs="Times New Roman"/>
+          <w:sz w:val="24"/>
+          <w:szCs w:val="24"/>
+        </w:rPr>
+        <w:tab/>
+      </w:r>
+      <w:r>
+        <w:rPr>
+          <w:rFonts w:ascii="Times New Roman" w:hAnsi="Times New Roman" w:cs="Times New Roman"/>
+          <w:sz w:val="24"/>
+          <w:szCs w:val="24"/>
+        </w:rPr>
+        <w:tab/>
+        <w:t xml:space="preserve">             </w:t>
+      </w:r>
       <w:r>
         <w:rPr>
           <w:rFonts w:ascii="Times New Roman" w:hAnsi="Times New Roman" w:cs="Times New Roman"/>
@@ -53,6 +75,79 @@
           <w:szCs w:val="24"/>
         </w:rPr>
         <w:t>By Janine Billadello</w:t>
+      </w:r>
+      <w:r>
+        <w:rPr>
+          <w:rFonts w:ascii="Times New Roman" w:hAnsi="Times New Roman" w:cs="Times New Roman"/>
+          <w:sz w:val="24"/>
+          <w:szCs w:val="24"/>
+        </w:rPr>
+        <w:tab/>
+      </w:r>
+      <w:r>
+        <w:rPr>
+          <w:rFonts w:ascii="Times New Roman" w:hAnsi="Times New Roman" w:cs="Times New Roman"/>
+          <w:sz w:val="24"/>
+          <w:szCs w:val="24"/>
+        </w:rPr>
+        <w:tab/>
+      </w:r>
+      <w:r>
+        <w:rPr>
+          <w:rFonts w:ascii="Times New Roman" w:hAnsi="Times New Roman" w:cs="Times New Roman"/>
+          <w:sz w:val="24"/>
+          <w:szCs w:val="24"/>
+        </w:rPr>
+        <w:tab/>
+      </w:r>
+      <w:r>
+        <w:rPr>
+          <w:rFonts w:ascii="Times New Roman" w:hAnsi="Times New Roman" w:cs="Times New Roman"/>
+          <w:sz w:val="24"/>
+          <w:szCs w:val="24"/>
+        </w:rPr>
+        <w:tab/>
+      </w:r>
+      <w:r>
+        <w:rPr>
+          <w:rFonts w:ascii="Times New Roman" w:hAnsi="Times New Roman" w:cs="Times New Roman"/>
+          <w:sz w:val="24"/>
+          <w:szCs w:val="24"/>
+        </w:rPr>
+        <w:tab/>
+      </w:r>
+      <w:r>
+        <w:rPr>
+          <w:rFonts w:ascii="Times New Roman" w:hAnsi="Times New Roman" w:cs="Times New Roman"/>
+          <w:sz w:val="24"/>
+          <w:szCs w:val="24"/>
+        </w:rPr>
+        <w:tab/>
+      </w:r>
+      <w:r>
+        <w:rPr>
+          <w:rFonts w:ascii="Times New Roman" w:hAnsi="Times New Roman" w:cs="Times New Roman"/>
+          <w:sz w:val="24"/>
+          <w:szCs w:val="24"/>
+        </w:rPr>
+        <w:tab/>
+      </w:r>
+      <w:r>
+        <w:rPr>
+          <w:rFonts w:ascii="Times New Roman" w:hAnsi="Times New Roman" w:cs="Times New Roman"/>
+          <w:sz w:val="24"/>
+          <w:szCs w:val="24"/>
+        </w:rPr>
+        <w:tab/>
+      </w:r>
+      <w:r>
+        <w:rPr>
+          <w:rFonts w:ascii="Times New Roman" w:hAnsi="Times New Roman" w:cs="Times New Roman"/>
+          <w:sz w:val="24"/>
+          <w:szCs w:val="24"/>
+        </w:rPr>
+        <w:tab/>
+        <w:t xml:space="preserve">       May 2018</w:t>
       </w:r>
     </w:p>
     <w:p>
@@ -96,7 +191,25 @@
             <w:sz w:val="24"/>
             <w:szCs w:val="24"/>
           </w:rPr>
-          <w:t>https://www.irs.gov/uac/soi-tax-stats-migration-data</w:t>
+          <w:t>https://www.irs.gov/uac/soi-tax-sta</w:t>
+        </w:r>
+        <w:r>
+          <w:rPr>
+            <w:rStyle w:val="Hyperlink"/>
+            <w:rFonts w:ascii="Times New Roman" w:hAnsi="Times New Roman" w:cs="Times New Roman"/>
+            <w:sz w:val="24"/>
+            <w:szCs w:val="24"/>
+          </w:rPr>
+          <w:t>t</w:t>
+        </w:r>
+        <w:r>
+          <w:rPr>
+            <w:rStyle w:val="Hyperlink"/>
+            <w:rFonts w:ascii="Times New Roman" w:hAnsi="Times New Roman" w:cs="Times New Roman"/>
+            <w:sz w:val="24"/>
+            <w:szCs w:val="24"/>
+          </w:rPr>
+          <w:t>s-migration-data</w:t>
         </w:r>
       </w:hyperlink>
       <w:r>
@@ -121,7 +234,7 @@
           <w:sz w:val="24"/>
           <w:szCs w:val="24"/>
         </w:rPr>
-        <w:t>ion data for the years 1990-2015</w:t>
+        <w:t>ion data for the years 1990-2016</w:t>
       </w:r>
       <w:r>
         <w:rPr>
@@ -169,7 +282,7 @@
           <w:sz w:val="24"/>
           <w:szCs w:val="24"/>
         </w:rPr>
-        <w:t>15</w:t>
+        <w:t>16</w:t>
       </w:r>
       <w:r>
         <w:rPr>
@@ -571,7 +684,25 @@
           <w:sz w:val="24"/>
           <w:szCs w:val="24"/>
         </w:rPr>
-        <w:t>, the percent of migration returns given as a decimal (xx.xx),</w:t>
+        <w:t>, the percent of migration returns given as a decimal (</w:t>
+      </w:r>
+      <w:proofErr w:type="spellStart"/>
+      <w:r>
+        <w:rPr>
+          <w:rFonts w:ascii="Times New Roman" w:hAnsi="Times New Roman" w:cs="Times New Roman"/>
+          <w:sz w:val="24"/>
+          <w:szCs w:val="24"/>
+        </w:rPr>
+        <w:t>xx.xx</w:t>
+      </w:r>
+      <w:proofErr w:type="spellEnd"/>
+      <w:r>
+        <w:rPr>
+          <w:rFonts w:ascii="Times New Roman" w:hAnsi="Times New Roman" w:cs="Times New Roman"/>
+          <w:sz w:val="24"/>
+          <w:szCs w:val="24"/>
+        </w:rPr>
+        <w:t>),</w:t>
       </w:r>
       <w:r>
         <w:rPr>
@@ -595,15 +726,51 @@
           <w:sz w:val="24"/>
           <w:szCs w:val="24"/>
         </w:rPr>
-        <w:t xml:space="preserve">, and the percent of migration exemptions given as a decimal (xx.xx). </w:t>
-      </w:r>
-      <w:r>
-        <w:rPr>
-          <w:rFonts w:ascii="Times New Roman" w:hAnsi="Times New Roman" w:cs="Times New Roman"/>
-          <w:sz w:val="24"/>
-          <w:szCs w:val="24"/>
-        </w:rPr>
-        <w:t xml:space="preserve">Where applicable, undisclosed records are placed into 6-level or 3-level ‘suppression’ categories (ie. </w:t>
+        <w:t>, and the percent of migration exemptions given as a decimal (</w:t>
+      </w:r>
+      <w:proofErr w:type="spellStart"/>
+      <w:r>
+        <w:rPr>
+          <w:rFonts w:ascii="Times New Roman" w:hAnsi="Times New Roman" w:cs="Times New Roman"/>
+          <w:sz w:val="24"/>
+          <w:szCs w:val="24"/>
+        </w:rPr>
+        <w:t>xx.xx</w:t>
+      </w:r>
+      <w:proofErr w:type="spellEnd"/>
+      <w:r>
+        <w:rPr>
+          <w:rFonts w:ascii="Times New Roman" w:hAnsi="Times New Roman" w:cs="Times New Roman"/>
+          <w:sz w:val="24"/>
+          <w:szCs w:val="24"/>
+        </w:rPr>
+        <w:t xml:space="preserve">). </w:t>
+      </w:r>
+      <w:r>
+        <w:rPr>
+          <w:rFonts w:ascii="Times New Roman" w:hAnsi="Times New Roman" w:cs="Times New Roman"/>
+          <w:sz w:val="24"/>
+          <w:szCs w:val="24"/>
+        </w:rPr>
+        <w:t>Where applicable, undisclosed records are placed into 6-level or 3-level ‘suppression’ categories (</w:t>
+      </w:r>
+      <w:proofErr w:type="spellStart"/>
+      <w:r>
+        <w:rPr>
+          <w:rFonts w:ascii="Times New Roman" w:hAnsi="Times New Roman" w:cs="Times New Roman"/>
+          <w:sz w:val="24"/>
+          <w:szCs w:val="24"/>
+        </w:rPr>
+        <w:t>ie</w:t>
+      </w:r>
+      <w:proofErr w:type="spellEnd"/>
+      <w:r>
+        <w:rPr>
+          <w:rFonts w:ascii="Times New Roman" w:hAnsi="Times New Roman" w:cs="Times New Roman"/>
+          <w:sz w:val="24"/>
+          <w:szCs w:val="24"/>
+        </w:rPr>
+        <w:t xml:space="preserve">. </w:t>
       </w:r>
       <w:r>
         <w:rPr>
@@ -845,8 +1012,18 @@
           <w:sz w:val="24"/>
           <w:szCs w:val="24"/>
         </w:rPr>
-        <w:t xml:space="preserve"> “irs_migration_county.sqlite</w:t>
-      </w:r>
+        <w:t xml:space="preserve"> “</w:t>
+      </w:r>
+      <w:proofErr w:type="spellStart"/>
+      <w:r>
+        <w:rPr>
+          <w:rFonts w:ascii="Times New Roman" w:hAnsi="Times New Roman" w:cs="Times New Roman"/>
+          <w:sz w:val="24"/>
+          <w:szCs w:val="24"/>
+        </w:rPr>
+        <w:t>irs_migration_county.sqlite</w:t>
+      </w:r>
+      <w:proofErr w:type="spellEnd"/>
       <w:r>
         <w:rPr>
           <w:rFonts w:ascii="Times New Roman" w:hAnsi="Times New Roman" w:cs="Times New Roman"/>
@@ -897,7 +1074,25 @@
           <w:sz w:val="24"/>
           <w:szCs w:val="24"/>
         </w:rPr>
-        <w:t xml:space="preserve"> were provided as Excel (.xls) spreadsheets for both the inflow and outflow datasets. There is a separate spreadsheet for each state in each year</w:t>
+        <w:t xml:space="preserve"> were provided as Excel (.</w:t>
+      </w:r>
+      <w:proofErr w:type="spellStart"/>
+      <w:r>
+        <w:rPr>
+          <w:rFonts w:ascii="Times New Roman" w:hAnsi="Times New Roman" w:cs="Times New Roman"/>
+          <w:sz w:val="24"/>
+          <w:szCs w:val="24"/>
+        </w:rPr>
+        <w:t>xls</w:t>
+      </w:r>
+      <w:proofErr w:type="spellEnd"/>
+      <w:r>
+        <w:rPr>
+          <w:rFonts w:ascii="Times New Roman" w:hAnsi="Times New Roman" w:cs="Times New Roman"/>
+          <w:sz w:val="24"/>
+          <w:szCs w:val="24"/>
+        </w:rPr>
+        <w:t>) spreadsheets for both the inflow and outflow datasets. There is a separate spreadsheet for each state in each year</w:t>
       </w:r>
       <w:r>
         <w:rPr>
@@ -1277,7 +1472,25 @@
           <w:sz w:val="24"/>
           <w:szCs w:val="24"/>
         </w:rPr>
-        <w:t>nto the main “irs_migration_county.sqlite”</w:t>
+        <w:t>nto the main “</w:t>
+      </w:r>
+      <w:proofErr w:type="spellStart"/>
+      <w:r>
+        <w:rPr>
+          <w:rFonts w:ascii="Times New Roman" w:hAnsi="Times New Roman" w:cs="Times New Roman"/>
+          <w:sz w:val="24"/>
+          <w:szCs w:val="24"/>
+        </w:rPr>
+        <w:t>irs_migration_county.sqlite</w:t>
+      </w:r>
+      <w:proofErr w:type="spellEnd"/>
+      <w:r>
+        <w:rPr>
+          <w:rFonts w:ascii="Times New Roman" w:hAnsi="Times New Roman" w:cs="Times New Roman"/>
+          <w:sz w:val="24"/>
+          <w:szCs w:val="24"/>
+        </w:rPr>
+        <w:t>”</w:t>
       </w:r>
       <w:r>
         <w:rPr>
@@ -1337,7 +1550,25 @@
           <w:sz w:val="24"/>
           <w:szCs w:val="24"/>
         </w:rPr>
-        <w:t xml:space="preserve">.dat files, while </w:t>
+        <w:t>.</w:t>
+      </w:r>
+      <w:proofErr w:type="spellStart"/>
+      <w:r>
+        <w:rPr>
+          <w:rFonts w:ascii="Times New Roman" w:hAnsi="Times New Roman" w:cs="Times New Roman"/>
+          <w:sz w:val="24"/>
+          <w:szCs w:val="24"/>
+        </w:rPr>
+        <w:t>dat</w:t>
+      </w:r>
+      <w:proofErr w:type="spellEnd"/>
+      <w:r>
+        <w:rPr>
+          <w:rFonts w:ascii="Times New Roman" w:hAnsi="Times New Roman" w:cs="Times New Roman"/>
+          <w:sz w:val="24"/>
+          <w:szCs w:val="24"/>
+        </w:rPr>
+        <w:t xml:space="preserve"> files, while </w:t>
       </w:r>
       <w:r>
         <w:rPr>
@@ -1401,7 +1632,25 @@
           <w:sz w:val="24"/>
           <w:szCs w:val="24"/>
         </w:rPr>
-        <w:t xml:space="preserve">Formatted lists of the data from these tables were imported into the master “irs_migration_county.sqlite” database. </w:t>
+        <w:t>Formatted lists of the data from these tables were imported into the master “</w:t>
+      </w:r>
+      <w:proofErr w:type="spellStart"/>
+      <w:r>
+        <w:rPr>
+          <w:rFonts w:ascii="Times New Roman" w:hAnsi="Times New Roman" w:cs="Times New Roman"/>
+          <w:sz w:val="24"/>
+          <w:szCs w:val="24"/>
+        </w:rPr>
+        <w:t>irs_migration_county.sqlite</w:t>
+      </w:r>
+      <w:proofErr w:type="spellEnd"/>
+      <w:r>
+        <w:rPr>
+          <w:rFonts w:ascii="Times New Roman" w:hAnsi="Times New Roman" w:cs="Times New Roman"/>
+          <w:sz w:val="24"/>
+          <w:szCs w:val="24"/>
+        </w:rPr>
+        <w:t xml:space="preserve">” database. </w:t>
       </w:r>
     </w:p>
     <w:p>
@@ -1437,7 +1686,7 @@
           <w:sz w:val="24"/>
           <w:szCs w:val="24"/>
         </w:rPr>
-        <w:t>vel data for the years 2011-2015</w:t>
+        <w:t>vel data for the years 2011-2016</w:t>
       </w:r>
       <w:r>
         <w:rPr>
@@ -1510,7 +1759,25 @@
           <w:sz w:val="24"/>
           <w:szCs w:val="24"/>
         </w:rPr>
-        <w:t xml:space="preserve">Lists of the data from these tables were imported into the “irs_migration_county.sqlite” database. </w:t>
+        <w:t>Lists of the data from these tables were imported into the “</w:t>
+      </w:r>
+      <w:proofErr w:type="spellStart"/>
+      <w:r>
+        <w:rPr>
+          <w:rFonts w:ascii="Times New Roman" w:hAnsi="Times New Roman" w:cs="Times New Roman"/>
+          <w:sz w:val="24"/>
+          <w:szCs w:val="24"/>
+        </w:rPr>
+        <w:t>irs_migration_county.sqlite</w:t>
+      </w:r>
+      <w:proofErr w:type="spellEnd"/>
+      <w:r>
+        <w:rPr>
+          <w:rFonts w:ascii="Times New Roman" w:hAnsi="Times New Roman" w:cs="Times New Roman"/>
+          <w:sz w:val="24"/>
+          <w:szCs w:val="24"/>
+        </w:rPr>
+        <w:t xml:space="preserve">” database. </w:t>
       </w:r>
     </w:p>
     <w:p>
@@ -1697,7 +1964,25 @@
           <w:sz w:val="24"/>
           <w:szCs w:val="24"/>
         </w:rPr>
-        <w:t xml:space="preserve">In order for the compilation script to run, some of the original IRS files had to have minor manual edits done to them (ie. correct the spacing of a line, or an incorrect FIPS code). </w:t>
+        <w:t>In order for the compilation script to run, some of the original IRS files had to have minor manual edits done to them (</w:t>
+      </w:r>
+      <w:proofErr w:type="spellStart"/>
+      <w:r>
+        <w:rPr>
+          <w:rFonts w:ascii="Times New Roman" w:hAnsi="Times New Roman" w:cs="Times New Roman"/>
+          <w:sz w:val="24"/>
+          <w:szCs w:val="24"/>
+        </w:rPr>
+        <w:t>ie</w:t>
+      </w:r>
+      <w:proofErr w:type="spellEnd"/>
+      <w:r>
+        <w:rPr>
+          <w:rFonts w:ascii="Times New Roman" w:hAnsi="Times New Roman" w:cs="Times New Roman"/>
+          <w:sz w:val="24"/>
+          <w:szCs w:val="24"/>
+        </w:rPr>
+        <w:t xml:space="preserve">. correct the spacing of a line, or an incorrect FIPS code). </w:t>
       </w:r>
       <w:r>
         <w:rPr>
@@ -1794,7 +2079,25 @@
           <w:sz w:val="24"/>
           <w:szCs w:val="24"/>
         </w:rPr>
-        <w:t>[table name] WHERE Unique_ID = [“unique id number”]</w:t>
+        <w:t xml:space="preserve">[table name] WHERE </w:t>
+      </w:r>
+      <w:proofErr w:type="spellStart"/>
+      <w:r>
+        <w:rPr>
+          <w:rFonts w:ascii="Times New Roman" w:hAnsi="Times New Roman" w:cs="Times New Roman"/>
+          <w:sz w:val="24"/>
+          <w:szCs w:val="24"/>
+        </w:rPr>
+        <w:t>Unique_ID</w:t>
+      </w:r>
+      <w:proofErr w:type="spellEnd"/>
+      <w:r>
+        <w:rPr>
+          <w:rFonts w:ascii="Times New Roman" w:hAnsi="Times New Roman" w:cs="Times New Roman"/>
+          <w:sz w:val="24"/>
+          <w:szCs w:val="24"/>
+        </w:rPr>
+        <w:t xml:space="preserve"> = [“unique id number”]</w:t>
       </w:r>
     </w:p>
     <w:p>
@@ -1819,15 +2122,51 @@
           <w:sz w:val="24"/>
           <w:szCs w:val="24"/>
         </w:rPr>
-        <w:t xml:space="preserve"> WHERE Unique_ID = [“unique id number”]</w:t>
-      </w:r>
-      <w:r>
-        <w:rPr>
-          <w:rFonts w:ascii="Times New Roman" w:hAnsi="Times New Roman" w:cs="Times New Roman"/>
-          <w:sz w:val="24"/>
-          <w:szCs w:val="24"/>
-        </w:rPr>
-        <w:t xml:space="preserve"> AND Number_Returns = "-1"</w:t>
+        <w:t xml:space="preserve"> WHERE </w:t>
+      </w:r>
+      <w:proofErr w:type="spellStart"/>
+      <w:r>
+        <w:rPr>
+          <w:rFonts w:ascii="Times New Roman" w:hAnsi="Times New Roman" w:cs="Times New Roman"/>
+          <w:sz w:val="24"/>
+          <w:szCs w:val="24"/>
+        </w:rPr>
+        <w:t>Unique_ID</w:t>
+      </w:r>
+      <w:proofErr w:type="spellEnd"/>
+      <w:r>
+        <w:rPr>
+          <w:rFonts w:ascii="Times New Roman" w:hAnsi="Times New Roman" w:cs="Times New Roman"/>
+          <w:sz w:val="24"/>
+          <w:szCs w:val="24"/>
+        </w:rPr>
+        <w:t xml:space="preserve"> = [“unique id number”]</w:t>
+      </w:r>
+      <w:r>
+        <w:rPr>
+          <w:rFonts w:ascii="Times New Roman" w:hAnsi="Times New Roman" w:cs="Times New Roman"/>
+          <w:sz w:val="24"/>
+          <w:szCs w:val="24"/>
+        </w:rPr>
+        <w:t xml:space="preserve"> AND </w:t>
+      </w:r>
+      <w:proofErr w:type="spellStart"/>
+      <w:r>
+        <w:rPr>
+          <w:rFonts w:ascii="Times New Roman" w:hAnsi="Times New Roman" w:cs="Times New Roman"/>
+          <w:sz w:val="24"/>
+          <w:szCs w:val="24"/>
+        </w:rPr>
+        <w:t>Number_Returns</w:t>
+      </w:r>
+      <w:proofErr w:type="spellEnd"/>
+      <w:r>
+        <w:rPr>
+          <w:rFonts w:ascii="Times New Roman" w:hAnsi="Times New Roman" w:cs="Times New Roman"/>
+          <w:sz w:val="24"/>
+          <w:szCs w:val="24"/>
+        </w:rPr>
+        <w:t xml:space="preserve"> = "-1"</w:t>
       </w:r>
       <w:r>
         <w:rPr>
@@ -2042,7 +2381,25 @@
           <w:sz w:val="24"/>
           <w:szCs w:val="24"/>
         </w:rPr>
-        <w:t xml:space="preserve">When deciding what codes were appropriate to add to rows that did not have FIPS codes assigned to them by the IRS (ie. the “Same State” suppression category for 1990-91), more recent data tables were consulted for codes that could be applied to the past. Over the years, more summary categories were added to the state and county tables, and the expansion of these summary data points sometimes accompanied a broad change in the </w:t>
+        <w:t>When deciding what codes were appropriate to add to rows that did not have FIPS codes assigned to them by the IRS (</w:t>
+      </w:r>
+      <w:proofErr w:type="spellStart"/>
+      <w:r>
+        <w:rPr>
+          <w:rFonts w:ascii="Times New Roman" w:hAnsi="Times New Roman" w:cs="Times New Roman"/>
+          <w:sz w:val="24"/>
+          <w:szCs w:val="24"/>
+        </w:rPr>
+        <w:t>ie</w:t>
+      </w:r>
+      <w:proofErr w:type="spellEnd"/>
+      <w:r>
+        <w:rPr>
+          <w:rFonts w:ascii="Times New Roman" w:hAnsi="Times New Roman" w:cs="Times New Roman"/>
+          <w:sz w:val="24"/>
+          <w:szCs w:val="24"/>
+        </w:rPr>
+        <w:t xml:space="preserve">. the “Same State” suppression category for 1990-91), more recent data tables were consulted for codes that could be applied to the past. Over the years, more summary categories were added to the state and county tables, and the expansion of these summary data points sometimes accompanied a broad change in the </w:t>
       </w:r>
       <w:r>
         <w:rPr>
@@ -2157,7 +2514,25 @@
           <w:sz w:val="24"/>
           <w:szCs w:val="24"/>
         </w:rPr>
-        <w:t xml:space="preserve">The final database “irs_migration_county.sqlite” </w:t>
+        <w:t>The final database “</w:t>
+      </w:r>
+      <w:proofErr w:type="spellStart"/>
+      <w:r>
+        <w:rPr>
+          <w:rFonts w:ascii="Times New Roman" w:hAnsi="Times New Roman" w:cs="Times New Roman"/>
+          <w:sz w:val="24"/>
+          <w:szCs w:val="24"/>
+        </w:rPr>
+        <w:t>irs_migration_county.sqlite</w:t>
+      </w:r>
+      <w:proofErr w:type="spellEnd"/>
+      <w:r>
+        <w:rPr>
+          <w:rFonts w:ascii="Times New Roman" w:hAnsi="Times New Roman" w:cs="Times New Roman"/>
+          <w:sz w:val="24"/>
+          <w:szCs w:val="24"/>
+        </w:rPr>
+        <w:t xml:space="preserve">” </w:t>
       </w:r>
       <w:r>
         <w:rPr>
@@ -2243,13 +2618,25 @@
           <w:szCs w:val="24"/>
         </w:rPr>
       </w:pPr>
-      <w:r>
-        <w:rPr>
-          <w:rFonts w:ascii="Times New Roman" w:hAnsi="Times New Roman" w:cs="Times New Roman"/>
-          <w:sz w:val="24"/>
-          <w:szCs w:val="24"/>
-        </w:rPr>
-        <w:t xml:space="preserve">uid – </w:t>
+      <w:proofErr w:type="spellStart"/>
+      <w:proofErr w:type="gramStart"/>
+      <w:r>
+        <w:rPr>
+          <w:rFonts w:ascii="Times New Roman" w:hAnsi="Times New Roman" w:cs="Times New Roman"/>
+          <w:sz w:val="24"/>
+          <w:szCs w:val="24"/>
+        </w:rPr>
+        <w:t>uid</w:t>
+      </w:r>
+      <w:proofErr w:type="spellEnd"/>
+      <w:proofErr w:type="gramEnd"/>
+      <w:r>
+        <w:rPr>
+          <w:rFonts w:ascii="Times New Roman" w:hAnsi="Times New Roman" w:cs="Times New Roman"/>
+          <w:sz w:val="24"/>
+          <w:szCs w:val="24"/>
+        </w:rPr>
+        <w:t xml:space="preserve"> – </w:t>
       </w:r>
       <w:r>
         <w:rPr>
@@ -2268,13 +2655,23 @@
           <w:szCs w:val="24"/>
         </w:rPr>
       </w:pPr>
-      <w:r>
-        <w:rPr>
-          <w:rFonts w:ascii="Times New Roman" w:hAnsi="Times New Roman" w:cs="Times New Roman"/>
-          <w:sz w:val="24"/>
-          <w:szCs w:val="24"/>
-        </w:rPr>
-        <w:t>st_dest_abbrv – the two-letter state abbreviation for the state into which people are migrating.</w:t>
+      <w:proofErr w:type="spellStart"/>
+      <w:r>
+        <w:rPr>
+          <w:rFonts w:ascii="Times New Roman" w:hAnsi="Times New Roman" w:cs="Times New Roman"/>
+          <w:sz w:val="24"/>
+          <w:szCs w:val="24"/>
+        </w:rPr>
+        <w:t>st_dest_abbrv</w:t>
+      </w:r>
+      <w:proofErr w:type="spellEnd"/>
+      <w:r>
+        <w:rPr>
+          <w:rFonts w:ascii="Times New Roman" w:hAnsi="Times New Roman" w:cs="Times New Roman"/>
+          <w:sz w:val="24"/>
+          <w:szCs w:val="24"/>
+        </w:rPr>
+        <w:t xml:space="preserve"> – the two-letter state abbreviation for the state into which people are migrating.</w:t>
       </w:r>
     </w:p>
     <w:p>
@@ -2302,13 +2699,23 @@
           <w:szCs w:val="24"/>
         </w:rPr>
       </w:pPr>
-      <w:r>
-        <w:rPr>
-          <w:rFonts w:ascii="Times New Roman" w:hAnsi="Times New Roman" w:cs="Times New Roman"/>
-          <w:sz w:val="24"/>
-          <w:szCs w:val="24"/>
-        </w:rPr>
-        <w:t>origin – a five-digit number representing the combined state FIPS and count</w:t>
+      <w:proofErr w:type="gramStart"/>
+      <w:r>
+        <w:rPr>
+          <w:rFonts w:ascii="Times New Roman" w:hAnsi="Times New Roman" w:cs="Times New Roman"/>
+          <w:sz w:val="24"/>
+          <w:szCs w:val="24"/>
+        </w:rPr>
+        <w:t>origin</w:t>
+      </w:r>
+      <w:proofErr w:type="gramEnd"/>
+      <w:r>
+        <w:rPr>
+          <w:rFonts w:ascii="Times New Roman" w:hAnsi="Times New Roman" w:cs="Times New Roman"/>
+          <w:sz w:val="24"/>
+          <w:szCs w:val="24"/>
+        </w:rPr>
+        <w:t xml:space="preserve"> – a five-digit number representing the combined state FIPS and count</w:t>
       </w:r>
       <w:r>
         <w:rPr>
@@ -2335,13 +2742,23 @@
           <w:szCs w:val="24"/>
         </w:rPr>
       </w:pPr>
-      <w:r>
-        <w:rPr>
-          <w:rFonts w:ascii="Times New Roman" w:hAnsi="Times New Roman" w:cs="Times New Roman"/>
-          <w:sz w:val="24"/>
-          <w:szCs w:val="24"/>
-        </w:rPr>
-        <w:t>st_orig_abbrv – the two-</w:t>
+      <w:proofErr w:type="spellStart"/>
+      <w:r>
+        <w:rPr>
+          <w:rFonts w:ascii="Times New Roman" w:hAnsi="Times New Roman" w:cs="Times New Roman"/>
+          <w:sz w:val="24"/>
+          <w:szCs w:val="24"/>
+        </w:rPr>
+        <w:t>st_orig_abbrv</w:t>
+      </w:r>
+      <w:proofErr w:type="spellEnd"/>
+      <w:r>
+        <w:rPr>
+          <w:rFonts w:ascii="Times New Roman" w:hAnsi="Times New Roman" w:cs="Times New Roman"/>
+          <w:sz w:val="24"/>
+          <w:szCs w:val="24"/>
+        </w:rPr>
+        <w:t xml:space="preserve"> – the two-</w:t>
       </w:r>
       <w:r>
         <w:rPr>
@@ -2376,13 +2793,23 @@
           <w:szCs w:val="24"/>
         </w:rPr>
       </w:pPr>
-      <w:r>
-        <w:rPr>
-          <w:rFonts w:ascii="Times New Roman" w:hAnsi="Times New Roman" w:cs="Times New Roman"/>
-          <w:sz w:val="24"/>
-          <w:szCs w:val="24"/>
-        </w:rPr>
-        <w:t>co_orig_name – the nam</w:t>
+      <w:proofErr w:type="spellStart"/>
+      <w:r>
+        <w:rPr>
+          <w:rFonts w:ascii="Times New Roman" w:hAnsi="Times New Roman" w:cs="Times New Roman"/>
+          <w:sz w:val="24"/>
+          <w:szCs w:val="24"/>
+        </w:rPr>
+        <w:t>co_orig_name</w:t>
+      </w:r>
+      <w:proofErr w:type="spellEnd"/>
+      <w:r>
+        <w:rPr>
+          <w:rFonts w:ascii="Times New Roman" w:hAnsi="Times New Roman" w:cs="Times New Roman"/>
+          <w:sz w:val="24"/>
+          <w:szCs w:val="24"/>
+        </w:rPr>
+        <w:t xml:space="preserve"> – the nam</w:t>
       </w:r>
       <w:r>
         <w:rPr>
@@ -2409,13 +2836,23 @@
           <w:szCs w:val="24"/>
         </w:rPr>
       </w:pPr>
-      <w:r>
-        <w:rPr>
-          <w:rFonts w:ascii="Times New Roman" w:hAnsi="Times New Roman" w:cs="Times New Roman"/>
-          <w:sz w:val="24"/>
-          <w:szCs w:val="24"/>
-        </w:rPr>
-        <w:t>returns – the numeric total of the tax returns filed for a given county</w:t>
+      <w:proofErr w:type="gramStart"/>
+      <w:r>
+        <w:rPr>
+          <w:rFonts w:ascii="Times New Roman" w:hAnsi="Times New Roman" w:cs="Times New Roman"/>
+          <w:sz w:val="24"/>
+          <w:szCs w:val="24"/>
+        </w:rPr>
+        <w:t>returns</w:t>
+      </w:r>
+      <w:proofErr w:type="gramEnd"/>
+      <w:r>
+        <w:rPr>
+          <w:rFonts w:ascii="Times New Roman" w:hAnsi="Times New Roman" w:cs="Times New Roman"/>
+          <w:sz w:val="24"/>
+          <w:szCs w:val="24"/>
+        </w:rPr>
+        <w:t xml:space="preserve"> – the numeric total of the tax returns filed for a given county</w:t>
       </w:r>
       <w:r>
         <w:rPr>
@@ -2442,13 +2879,23 @@
           <w:szCs w:val="24"/>
         </w:rPr>
       </w:pPr>
-      <w:r>
-        <w:rPr>
-          <w:rFonts w:ascii="Times New Roman" w:hAnsi="Times New Roman" w:cs="Times New Roman"/>
-          <w:sz w:val="24"/>
-          <w:szCs w:val="24"/>
-        </w:rPr>
-        <w:t>exemptions – the numeric total of the exemptions declared by filers in a given county</w:t>
+      <w:proofErr w:type="gramStart"/>
+      <w:r>
+        <w:rPr>
+          <w:rFonts w:ascii="Times New Roman" w:hAnsi="Times New Roman" w:cs="Times New Roman"/>
+          <w:sz w:val="24"/>
+          <w:szCs w:val="24"/>
+        </w:rPr>
+        <w:t>exemptions</w:t>
+      </w:r>
+      <w:proofErr w:type="gramEnd"/>
+      <w:r>
+        <w:rPr>
+          <w:rFonts w:ascii="Times New Roman" w:hAnsi="Times New Roman" w:cs="Times New Roman"/>
+          <w:sz w:val="24"/>
+          <w:szCs w:val="24"/>
+        </w:rPr>
+        <w:t xml:space="preserve"> – the numeric total of the exemptions declared by filers in a given county</w:t>
       </w:r>
       <w:r>
         <w:rPr>
@@ -2475,13 +2922,23 @@
           <w:szCs w:val="24"/>
         </w:rPr>
       </w:pPr>
-      <w:r>
-        <w:rPr>
-          <w:rFonts w:ascii="Times New Roman" w:hAnsi="Times New Roman" w:cs="Times New Roman"/>
-          <w:sz w:val="24"/>
-          <w:szCs w:val="24"/>
-        </w:rPr>
-        <w:t xml:space="preserve">income – beginning with the </w:t>
+      <w:proofErr w:type="gramStart"/>
+      <w:r>
+        <w:rPr>
+          <w:rFonts w:ascii="Times New Roman" w:hAnsi="Times New Roman" w:cs="Times New Roman"/>
+          <w:sz w:val="24"/>
+          <w:szCs w:val="24"/>
+        </w:rPr>
+        <w:t>income</w:t>
+      </w:r>
+      <w:proofErr w:type="gramEnd"/>
+      <w:r>
+        <w:rPr>
+          <w:rFonts w:ascii="Times New Roman" w:hAnsi="Times New Roman" w:cs="Times New Roman"/>
+          <w:sz w:val="24"/>
+          <w:szCs w:val="24"/>
+        </w:rPr>
+        <w:t xml:space="preserve"> – beginning with the </w:t>
       </w:r>
       <w:r>
         <w:rPr>
@@ -2654,7 +3111,25 @@
           <w:sz w:val="24"/>
           <w:szCs w:val="24"/>
         </w:rPr>
-        <w:t>The columns in the outflow tables are the same as the inflow tables, however the destination and origin columns are switched (since these tables show flow of migrants out of a given county and into another). The county of destination is therefore given in the “co_dest_name” column.</w:t>
+        <w:t>The columns in the outflow tables are the same as the inflow tables, however the destination and origin columns are switched (since these tables show flow of migrants out of a given county and into another). The county of destination is therefore given in the “</w:t>
+      </w:r>
+      <w:proofErr w:type="spellStart"/>
+      <w:r>
+        <w:rPr>
+          <w:rFonts w:ascii="Times New Roman" w:hAnsi="Times New Roman" w:cs="Times New Roman"/>
+          <w:sz w:val="24"/>
+          <w:szCs w:val="24"/>
+        </w:rPr>
+        <w:t>co_dest_name</w:t>
+      </w:r>
+      <w:proofErr w:type="spellEnd"/>
+      <w:r>
+        <w:rPr>
+          <w:rFonts w:ascii="Times New Roman" w:hAnsi="Times New Roman" w:cs="Times New Roman"/>
+          <w:sz w:val="24"/>
+          <w:szCs w:val="24"/>
+        </w:rPr>
+        <w:t>” column.</w:t>
       </w:r>
     </w:p>
     <w:p>
@@ -2736,7 +3211,27 @@
             <w:sz w:val="24"/>
             <w:szCs w:val="24"/>
           </w:rPr>
-          <w:t>https://www.census.gov/geo/reference/county-changes.html</w:t>
+          <w:t>https://w</w:t>
+        </w:r>
+        <w:bookmarkStart w:id="0" w:name="_GoBack"/>
+        <w:bookmarkEnd w:id="0"/>
+        <w:r>
+          <w:rPr>
+            <w:rStyle w:val="Hyperlink"/>
+            <w:rFonts w:ascii="Times New Roman" w:hAnsi="Times New Roman" w:cs="Times New Roman"/>
+            <w:sz w:val="24"/>
+            <w:szCs w:val="24"/>
+          </w:rPr>
+          <w:t>w</w:t>
+        </w:r>
+        <w:r>
+          <w:rPr>
+            <w:rStyle w:val="Hyperlink"/>
+            <w:rFonts w:ascii="Times New Roman" w:hAnsi="Times New Roman" w:cs="Times New Roman"/>
+            <w:sz w:val="24"/>
+            <w:szCs w:val="24"/>
+          </w:rPr>
+          <w:t>w.census.gov/geo/reference/county-changes.html</w:t>
         </w:r>
       </w:hyperlink>
     </w:p>
@@ -2810,32 +3305,158 @@
           <w:sz w:val="24"/>
           <w:szCs w:val="24"/>
         </w:rPr>
-        <w:t>changes to the county FIPS codes over the years covered by the IRS Migration database. The resulting table is called “cochanges,” and is used as follows:</w:t>
-      </w:r>
-    </w:p>
-    <w:p>
-      <w:pPr>
-        <w:rPr>
-          <w:rFonts w:ascii="Times New Roman" w:hAnsi="Times New Roman" w:cs="Times New Roman"/>
-          <w:sz w:val="24"/>
-          <w:szCs w:val="24"/>
-        </w:rPr>
-      </w:pPr>
-      <w:r>
-        <w:rPr>
-          <w:rFonts w:ascii="Times New Roman" w:hAnsi="Times New Roman" w:cs="Times New Roman"/>
-          <w:sz w:val="24"/>
-          <w:szCs w:val="24"/>
-        </w:rPr>
-        <w:t>The column named “affected_county”</w:t>
-      </w:r>
-      <w:r>
-        <w:rPr>
-          <w:rFonts w:ascii="Times New Roman" w:hAnsi="Times New Roman" w:cs="Times New Roman"/>
-          <w:sz w:val="24"/>
-          <w:szCs w:val="24"/>
-        </w:rPr>
-        <w:t xml:space="preserve"> contains the FIPS code of the county affected by the action described. Year and date are provided for when the change took effect, if the information was provided. The “change_code” column contains a number from 1 to 6, each of which is assigned to a generalized “change_type” (ie. new entity, deleted entity, boundary changes…). The details of the county change are given in the “change_text” column, and the counties that participated in the change are listed in the “participating_county” column. For example, county </w:t>
+        <w:t>changes to the county FIPS codes over the years covered by the IRS Migration database. The resulting table is called “</w:t>
+      </w:r>
+      <w:proofErr w:type="spellStart"/>
+      <w:r>
+        <w:rPr>
+          <w:rFonts w:ascii="Times New Roman" w:hAnsi="Times New Roman" w:cs="Times New Roman"/>
+          <w:sz w:val="24"/>
+          <w:szCs w:val="24"/>
+        </w:rPr>
+        <w:t>cochanges</w:t>
+      </w:r>
+      <w:proofErr w:type="spellEnd"/>
+      <w:r>
+        <w:rPr>
+          <w:rFonts w:ascii="Times New Roman" w:hAnsi="Times New Roman" w:cs="Times New Roman"/>
+          <w:sz w:val="24"/>
+          <w:szCs w:val="24"/>
+        </w:rPr>
+        <w:t>,” and is used as follows:</w:t>
+      </w:r>
+    </w:p>
+    <w:p>
+      <w:pPr>
+        <w:rPr>
+          <w:rFonts w:ascii="Times New Roman" w:hAnsi="Times New Roman" w:cs="Times New Roman"/>
+          <w:sz w:val="24"/>
+          <w:szCs w:val="24"/>
+        </w:rPr>
+      </w:pPr>
+      <w:r>
+        <w:rPr>
+          <w:rFonts w:ascii="Times New Roman" w:hAnsi="Times New Roman" w:cs="Times New Roman"/>
+          <w:sz w:val="24"/>
+          <w:szCs w:val="24"/>
+        </w:rPr>
+        <w:t>The column named “</w:t>
+      </w:r>
+      <w:proofErr w:type="spellStart"/>
+      <w:r>
+        <w:rPr>
+          <w:rFonts w:ascii="Times New Roman" w:hAnsi="Times New Roman" w:cs="Times New Roman"/>
+          <w:sz w:val="24"/>
+          <w:szCs w:val="24"/>
+        </w:rPr>
+        <w:t>affected_county</w:t>
+      </w:r>
+      <w:proofErr w:type="spellEnd"/>
+      <w:r>
+        <w:rPr>
+          <w:rFonts w:ascii="Times New Roman" w:hAnsi="Times New Roman" w:cs="Times New Roman"/>
+          <w:sz w:val="24"/>
+          <w:szCs w:val="24"/>
+        </w:rPr>
+        <w:t>”</w:t>
+      </w:r>
+      <w:r>
+        <w:rPr>
+          <w:rFonts w:ascii="Times New Roman" w:hAnsi="Times New Roman" w:cs="Times New Roman"/>
+          <w:sz w:val="24"/>
+          <w:szCs w:val="24"/>
+        </w:rPr>
+        <w:t xml:space="preserve"> contains the FIPS code of the county affected by the action described. Year and date are provided for when the change took effect, if the information was provided. The “</w:t>
+      </w:r>
+      <w:proofErr w:type="spellStart"/>
+      <w:r>
+        <w:rPr>
+          <w:rFonts w:ascii="Times New Roman" w:hAnsi="Times New Roman" w:cs="Times New Roman"/>
+          <w:sz w:val="24"/>
+          <w:szCs w:val="24"/>
+        </w:rPr>
+        <w:t>change_code</w:t>
+      </w:r>
+      <w:proofErr w:type="spellEnd"/>
+      <w:r>
+        <w:rPr>
+          <w:rFonts w:ascii="Times New Roman" w:hAnsi="Times New Roman" w:cs="Times New Roman"/>
+          <w:sz w:val="24"/>
+          <w:szCs w:val="24"/>
+        </w:rPr>
+        <w:t>” column contains a number from 1 to 6, each of which is assigned to a generalized “</w:t>
+      </w:r>
+      <w:proofErr w:type="spellStart"/>
+      <w:r>
+        <w:rPr>
+          <w:rFonts w:ascii="Times New Roman" w:hAnsi="Times New Roman" w:cs="Times New Roman"/>
+          <w:sz w:val="24"/>
+          <w:szCs w:val="24"/>
+        </w:rPr>
+        <w:t>change_type</w:t>
+      </w:r>
+      <w:proofErr w:type="spellEnd"/>
+      <w:r>
+        <w:rPr>
+          <w:rFonts w:ascii="Times New Roman" w:hAnsi="Times New Roman" w:cs="Times New Roman"/>
+          <w:sz w:val="24"/>
+          <w:szCs w:val="24"/>
+        </w:rPr>
+        <w:t>” (</w:t>
+      </w:r>
+      <w:proofErr w:type="spellStart"/>
+      <w:r>
+        <w:rPr>
+          <w:rFonts w:ascii="Times New Roman" w:hAnsi="Times New Roman" w:cs="Times New Roman"/>
+          <w:sz w:val="24"/>
+          <w:szCs w:val="24"/>
+        </w:rPr>
+        <w:t>ie</w:t>
+      </w:r>
+      <w:proofErr w:type="spellEnd"/>
+      <w:r>
+        <w:rPr>
+          <w:rFonts w:ascii="Times New Roman" w:hAnsi="Times New Roman" w:cs="Times New Roman"/>
+          <w:sz w:val="24"/>
+          <w:szCs w:val="24"/>
+        </w:rPr>
+        <w:t>. new entity, deleted entity, boundary changes…). The details of the county change are given in the “</w:t>
+      </w:r>
+      <w:proofErr w:type="spellStart"/>
+      <w:r>
+        <w:rPr>
+          <w:rFonts w:ascii="Times New Roman" w:hAnsi="Times New Roman" w:cs="Times New Roman"/>
+          <w:sz w:val="24"/>
+          <w:szCs w:val="24"/>
+        </w:rPr>
+        <w:t>change_text</w:t>
+      </w:r>
+      <w:proofErr w:type="spellEnd"/>
+      <w:r>
+        <w:rPr>
+          <w:rFonts w:ascii="Times New Roman" w:hAnsi="Times New Roman" w:cs="Times New Roman"/>
+          <w:sz w:val="24"/>
+          <w:szCs w:val="24"/>
+        </w:rPr>
+        <w:t>” column, and the counties that participated in the change are listed in the “</w:t>
+      </w:r>
+      <w:proofErr w:type="spellStart"/>
+      <w:r>
+        <w:rPr>
+          <w:rFonts w:ascii="Times New Roman" w:hAnsi="Times New Roman" w:cs="Times New Roman"/>
+          <w:sz w:val="24"/>
+          <w:szCs w:val="24"/>
+        </w:rPr>
+        <w:t>participating_county</w:t>
+      </w:r>
+      <w:proofErr w:type="spellEnd"/>
+      <w:r>
+        <w:rPr>
+          <w:rFonts w:ascii="Times New Roman" w:hAnsi="Times New Roman" w:cs="Times New Roman"/>
+          <w:sz w:val="24"/>
+          <w:szCs w:val="24"/>
+        </w:rPr>
+        <w:t xml:space="preserve">” column. For example, county </w:t>
       </w:r>
       <w:r>
         <w:rPr>
@@ -2923,7 +3544,25 @@
           <w:sz w:val="24"/>
           <w:szCs w:val="24"/>
         </w:rPr>
-        <w:t>The final column, “pop_affected,” shows the number of people in the population who were affected by a given change.</w:t>
+        <w:t>The final column, “</w:t>
+      </w:r>
+      <w:proofErr w:type="spellStart"/>
+      <w:r>
+        <w:rPr>
+          <w:rFonts w:ascii="Times New Roman" w:hAnsi="Times New Roman" w:cs="Times New Roman"/>
+          <w:sz w:val="24"/>
+          <w:szCs w:val="24"/>
+        </w:rPr>
+        <w:t>pop_affected</w:t>
+      </w:r>
+      <w:proofErr w:type="spellEnd"/>
+      <w:r>
+        <w:rPr>
+          <w:rFonts w:ascii="Times New Roman" w:hAnsi="Times New Roman" w:cs="Times New Roman"/>
+          <w:sz w:val="24"/>
+          <w:szCs w:val="24"/>
+        </w:rPr>
+        <w:t>,” shows the number of people in the population who were affected by a given change.</w:t>
       </w:r>
     </w:p>
     <w:p>
@@ -3024,7 +3663,43 @@
           <w:sz w:val="24"/>
           <w:szCs w:val="24"/>
         </w:rPr>
-        <w:t>database in the “cocodes” table. The “stcocode”</w:t>
+        <w:t>database in the “</w:t>
+      </w:r>
+      <w:proofErr w:type="spellStart"/>
+      <w:r>
+        <w:rPr>
+          <w:rFonts w:ascii="Times New Roman" w:hAnsi="Times New Roman" w:cs="Times New Roman"/>
+          <w:sz w:val="24"/>
+          <w:szCs w:val="24"/>
+        </w:rPr>
+        <w:t>cocodes</w:t>
+      </w:r>
+      <w:proofErr w:type="spellEnd"/>
+      <w:r>
+        <w:rPr>
+          <w:rFonts w:ascii="Times New Roman" w:hAnsi="Times New Roman" w:cs="Times New Roman"/>
+          <w:sz w:val="24"/>
+          <w:szCs w:val="24"/>
+        </w:rPr>
+        <w:t>” table. The “</w:t>
+      </w:r>
+      <w:proofErr w:type="spellStart"/>
+      <w:r>
+        <w:rPr>
+          <w:rFonts w:ascii="Times New Roman" w:hAnsi="Times New Roman" w:cs="Times New Roman"/>
+          <w:sz w:val="24"/>
+          <w:szCs w:val="24"/>
+        </w:rPr>
+        <w:t>stcocode</w:t>
+      </w:r>
+      <w:proofErr w:type="spellEnd"/>
+      <w:r>
+        <w:rPr>
+          <w:rFonts w:ascii="Times New Roman" w:hAnsi="Times New Roman" w:cs="Times New Roman"/>
+          <w:sz w:val="24"/>
+          <w:szCs w:val="24"/>
+        </w:rPr>
+        <w:t>”</w:t>
       </w:r>
       <w:r>
         <w:rPr>
@@ -3064,24 +3739,78 @@
           <w:sz w:val="24"/>
           <w:szCs w:val="24"/>
         </w:rPr>
-        <w:t xml:space="preserve">the three-digit county FIPS code, and the two-digit state FIPS code in which a county is located. The name of the county and the abbreviation of the state it resides in are given in the “coname” and “stabbrv” columns, respectively. </w:t>
-      </w:r>
-    </w:p>
-    <w:p>
-      <w:pPr>
-        <w:rPr>
-          <w:rFonts w:ascii="Times New Roman" w:hAnsi="Times New Roman" w:cs="Times New Roman"/>
-          <w:sz w:val="24"/>
-          <w:szCs w:val="24"/>
-        </w:rPr>
-      </w:pPr>
-      <w:r>
-        <w:rPr>
-          <w:rFonts w:ascii="Times New Roman" w:hAnsi="Times New Roman" w:cs="Times New Roman"/>
-          <w:sz w:val="24"/>
-          <w:szCs w:val="24"/>
-        </w:rPr>
-        <w:t xml:space="preserve">State FIPS codes, the state abbreviations, and the full state names are provided in the “stcodes” table. In addition, this table contains definitions for IRS-generated state codes that were assigned to summary categories of migration data for certain years. These codes may refer to the same summary category of data, but may not be consistent across the years. In one case, the “Total Migration – US &amp; Foreign” category, which represents an aggregate total of </w:t>
+        <w:t>the three-digit county FIPS code, and the two-digit state FIPS code in which a county is located. The name of the county and the abbreviation of the state it resides in are given in the “</w:t>
+      </w:r>
+      <w:proofErr w:type="spellStart"/>
+      <w:r>
+        <w:rPr>
+          <w:rFonts w:ascii="Times New Roman" w:hAnsi="Times New Roman" w:cs="Times New Roman"/>
+          <w:sz w:val="24"/>
+          <w:szCs w:val="24"/>
+        </w:rPr>
+        <w:t>coname</w:t>
+      </w:r>
+      <w:proofErr w:type="spellEnd"/>
+      <w:r>
+        <w:rPr>
+          <w:rFonts w:ascii="Times New Roman" w:hAnsi="Times New Roman" w:cs="Times New Roman"/>
+          <w:sz w:val="24"/>
+          <w:szCs w:val="24"/>
+        </w:rPr>
+        <w:t>” and “</w:t>
+      </w:r>
+      <w:proofErr w:type="spellStart"/>
+      <w:r>
+        <w:rPr>
+          <w:rFonts w:ascii="Times New Roman" w:hAnsi="Times New Roman" w:cs="Times New Roman"/>
+          <w:sz w:val="24"/>
+          <w:szCs w:val="24"/>
+        </w:rPr>
+        <w:t>stabbrv</w:t>
+      </w:r>
+      <w:proofErr w:type="spellEnd"/>
+      <w:r>
+        <w:rPr>
+          <w:rFonts w:ascii="Times New Roman" w:hAnsi="Times New Roman" w:cs="Times New Roman"/>
+          <w:sz w:val="24"/>
+          <w:szCs w:val="24"/>
+        </w:rPr>
+        <w:t xml:space="preserve">” columns, respectively. </w:t>
+      </w:r>
+    </w:p>
+    <w:p>
+      <w:pPr>
+        <w:rPr>
+          <w:rFonts w:ascii="Times New Roman" w:hAnsi="Times New Roman" w:cs="Times New Roman"/>
+          <w:sz w:val="24"/>
+          <w:szCs w:val="24"/>
+        </w:rPr>
+      </w:pPr>
+      <w:r>
+        <w:rPr>
+          <w:rFonts w:ascii="Times New Roman" w:hAnsi="Times New Roman" w:cs="Times New Roman"/>
+          <w:sz w:val="24"/>
+          <w:szCs w:val="24"/>
+        </w:rPr>
+        <w:t>State FIPS codes, the state abbreviations, and the full state names are provided in the “</w:t>
+      </w:r>
+      <w:proofErr w:type="spellStart"/>
+      <w:r>
+        <w:rPr>
+          <w:rFonts w:ascii="Times New Roman" w:hAnsi="Times New Roman" w:cs="Times New Roman"/>
+          <w:sz w:val="24"/>
+          <w:szCs w:val="24"/>
+        </w:rPr>
+        <w:t>stcodes</w:t>
+      </w:r>
+      <w:proofErr w:type="spellEnd"/>
+      <w:r>
+        <w:rPr>
+          <w:rFonts w:ascii="Times New Roman" w:hAnsi="Times New Roman" w:cs="Times New Roman"/>
+          <w:sz w:val="24"/>
+          <w:szCs w:val="24"/>
+        </w:rPr>
+        <w:t xml:space="preserve">” table. In addition, this table contains definitions for IRS-generated state codes that were assigned to summary categories of migration data for certain years. These codes may refer to the same summary category of data, but may not be consistent across the years. In one case, the “Total Migration – US &amp; Foreign” category, which represents an aggregate total of </w:t>
       </w:r>
       <w:r>
         <w:rPr>
@@ -3173,7 +3902,25 @@
           <w:sz w:val="24"/>
           <w:szCs w:val="24"/>
         </w:rPr>
-        <w:t xml:space="preserve"> were provided as .xls files. Separate Python scripts were written to handle the years 1988-1992 and 1992-2004, given changes in how the data tables were formatted. For each year, there is an inflow folder and an outflow folder, containing individual files for each State. As with the counties, it was decided that the “Percent of Total Migrants” columns given for the Number of Returns and Number of Exemptions be eliminated. The script also takes care of other anomalies in the tables, for instance it eliminates an unnecessary additional state abbreviation column present in certain years. </w:t>
+        <w:t xml:space="preserve"> were provided as .</w:t>
+      </w:r>
+      <w:proofErr w:type="spellStart"/>
+      <w:r>
+        <w:rPr>
+          <w:rFonts w:ascii="Times New Roman" w:hAnsi="Times New Roman" w:cs="Times New Roman"/>
+          <w:sz w:val="24"/>
+          <w:szCs w:val="24"/>
+        </w:rPr>
+        <w:t>xls</w:t>
+      </w:r>
+      <w:proofErr w:type="spellEnd"/>
+      <w:r>
+        <w:rPr>
+          <w:rFonts w:ascii="Times New Roman" w:hAnsi="Times New Roman" w:cs="Times New Roman"/>
+          <w:sz w:val="24"/>
+          <w:szCs w:val="24"/>
+        </w:rPr>
+        <w:t xml:space="preserve"> files. Separate Python scripts were written to handle the years 1988-1992 and 1992-2004, given changes in how the data tables were formatted. For each year, there is an inflow folder and an outflow folder, containing individual files for each State. As with the counties, it was decided that the “Percent of Total Migrants” columns given for the Number of Returns and Number of Exemptions be eliminated. The script also takes care of other anomalies in the tables, for instance it eliminates an unnecessary additional state abbreviation column present in certain years. </w:t>
       </w:r>
     </w:p>
     <w:p>
@@ -3220,7 +3967,25 @@
           <w:sz w:val="24"/>
           <w:szCs w:val="24"/>
         </w:rPr>
-        <w:t xml:space="preserve">The final database “irs_migration_state.sqlite” contains Inflow and Outflow table for each year—these </w:t>
+        <w:t>The final database “</w:t>
+      </w:r>
+      <w:proofErr w:type="spellStart"/>
+      <w:r>
+        <w:rPr>
+          <w:rFonts w:ascii="Times New Roman" w:hAnsi="Times New Roman" w:cs="Times New Roman"/>
+          <w:sz w:val="24"/>
+          <w:szCs w:val="24"/>
+        </w:rPr>
+        <w:t>irs_migration_state.sqlite</w:t>
+      </w:r>
+      <w:proofErr w:type="spellEnd"/>
+      <w:r>
+        <w:rPr>
+          <w:rFonts w:ascii="Times New Roman" w:hAnsi="Times New Roman" w:cs="Times New Roman"/>
+          <w:sz w:val="24"/>
+          <w:szCs w:val="24"/>
+        </w:rPr>
+        <w:t xml:space="preserve">” contains Inflow and Outflow table for each year—these </w:t>
       </w:r>
       <w:r>
         <w:rPr>
@@ -3266,64 +4031,106 @@
           <w:szCs w:val="24"/>
         </w:rPr>
       </w:pPr>
-      <w:r>
-        <w:rPr>
-          <w:rFonts w:ascii="Times New Roman" w:hAnsi="Times New Roman" w:cs="Times New Roman"/>
-          <w:sz w:val="24"/>
-          <w:szCs w:val="24"/>
-        </w:rPr>
-        <w:t xml:space="preserve">uid – concatenation of the destination and origin FIPS codes. This serves as a primary key for the records in each table. </w:t>
-      </w:r>
-    </w:p>
-    <w:p>
-      <w:pPr>
-        <w:rPr>
-          <w:rFonts w:ascii="Times New Roman" w:hAnsi="Times New Roman" w:cs="Times New Roman"/>
-          <w:sz w:val="24"/>
-          <w:szCs w:val="24"/>
-        </w:rPr>
-      </w:pPr>
-      <w:r>
-        <w:rPr>
-          <w:rFonts w:ascii="Times New Roman" w:hAnsi="Times New Roman" w:cs="Times New Roman"/>
-          <w:sz w:val="24"/>
-          <w:szCs w:val="24"/>
-        </w:rPr>
-        <w:t>st_dest_abbrv - the two-letter state abbreviation for the state into which people are migrating.</w:t>
-      </w:r>
-    </w:p>
-    <w:p>
-      <w:pPr>
-        <w:rPr>
-          <w:rFonts w:ascii="Times New Roman" w:hAnsi="Times New Roman" w:cs="Times New Roman"/>
-          <w:sz w:val="24"/>
-          <w:szCs w:val="24"/>
-        </w:rPr>
-      </w:pPr>
-      <w:r>
-        <w:rPr>
-          <w:rFonts w:ascii="Times New Roman" w:hAnsi="Times New Roman" w:cs="Times New Roman"/>
-          <w:sz w:val="24"/>
-          <w:szCs w:val="24"/>
-        </w:rPr>
-        <w:t>destination – the two-digit FIPS code for the state into which people are migrating (their destination state).</w:t>
-      </w:r>
-    </w:p>
-    <w:p>
-      <w:pPr>
-        <w:rPr>
-          <w:rFonts w:ascii="Times New Roman" w:hAnsi="Times New Roman" w:cs="Times New Roman"/>
-          <w:sz w:val="24"/>
-          <w:szCs w:val="24"/>
-        </w:rPr>
-      </w:pPr>
-      <w:r>
-        <w:rPr>
-          <w:rFonts w:ascii="Times New Roman" w:hAnsi="Times New Roman" w:cs="Times New Roman"/>
-          <w:sz w:val="24"/>
-          <w:szCs w:val="24"/>
-        </w:rPr>
-        <w:t>origin – the two-digit FIPS code for</w:t>
+      <w:proofErr w:type="spellStart"/>
+      <w:proofErr w:type="gramStart"/>
+      <w:r>
+        <w:rPr>
+          <w:rFonts w:ascii="Times New Roman" w:hAnsi="Times New Roman" w:cs="Times New Roman"/>
+          <w:sz w:val="24"/>
+          <w:szCs w:val="24"/>
+        </w:rPr>
+        <w:t>uid</w:t>
+      </w:r>
+      <w:proofErr w:type="spellEnd"/>
+      <w:proofErr w:type="gramEnd"/>
+      <w:r>
+        <w:rPr>
+          <w:rFonts w:ascii="Times New Roman" w:hAnsi="Times New Roman" w:cs="Times New Roman"/>
+          <w:sz w:val="24"/>
+          <w:szCs w:val="24"/>
+        </w:rPr>
+        <w:t xml:space="preserve"> – concatenation of the destination and origin FIPS codes. This serves as a primary key for the records in each table. </w:t>
+      </w:r>
+    </w:p>
+    <w:p>
+      <w:pPr>
+        <w:rPr>
+          <w:rFonts w:ascii="Times New Roman" w:hAnsi="Times New Roman" w:cs="Times New Roman"/>
+          <w:sz w:val="24"/>
+          <w:szCs w:val="24"/>
+        </w:rPr>
+      </w:pPr>
+      <w:proofErr w:type="spellStart"/>
+      <w:r>
+        <w:rPr>
+          <w:rFonts w:ascii="Times New Roman" w:hAnsi="Times New Roman" w:cs="Times New Roman"/>
+          <w:sz w:val="24"/>
+          <w:szCs w:val="24"/>
+        </w:rPr>
+        <w:t>st_dest_abbrv</w:t>
+      </w:r>
+      <w:proofErr w:type="spellEnd"/>
+      <w:r>
+        <w:rPr>
+          <w:rFonts w:ascii="Times New Roman" w:hAnsi="Times New Roman" w:cs="Times New Roman"/>
+          <w:sz w:val="24"/>
+          <w:szCs w:val="24"/>
+        </w:rPr>
+        <w:t xml:space="preserve"> - the two-letter state abbreviation for the state into which people are migrating.</w:t>
+      </w:r>
+    </w:p>
+    <w:p>
+      <w:pPr>
+        <w:rPr>
+          <w:rFonts w:ascii="Times New Roman" w:hAnsi="Times New Roman" w:cs="Times New Roman"/>
+          <w:sz w:val="24"/>
+          <w:szCs w:val="24"/>
+        </w:rPr>
+      </w:pPr>
+      <w:proofErr w:type="gramStart"/>
+      <w:r>
+        <w:rPr>
+          <w:rFonts w:ascii="Times New Roman" w:hAnsi="Times New Roman" w:cs="Times New Roman"/>
+          <w:sz w:val="24"/>
+          <w:szCs w:val="24"/>
+        </w:rPr>
+        <w:t>destination</w:t>
+      </w:r>
+      <w:proofErr w:type="gramEnd"/>
+      <w:r>
+        <w:rPr>
+          <w:rFonts w:ascii="Times New Roman" w:hAnsi="Times New Roman" w:cs="Times New Roman"/>
+          <w:sz w:val="24"/>
+          <w:szCs w:val="24"/>
+        </w:rPr>
+        <w:t xml:space="preserve"> – the two-digit FIPS code for the state into which people are migrating (their destination state).</w:t>
+      </w:r>
+    </w:p>
+    <w:p>
+      <w:pPr>
+        <w:rPr>
+          <w:rFonts w:ascii="Times New Roman" w:hAnsi="Times New Roman" w:cs="Times New Roman"/>
+          <w:sz w:val="24"/>
+          <w:szCs w:val="24"/>
+        </w:rPr>
+      </w:pPr>
+      <w:proofErr w:type="gramStart"/>
+      <w:r>
+        <w:rPr>
+          <w:rFonts w:ascii="Times New Roman" w:hAnsi="Times New Roman" w:cs="Times New Roman"/>
+          <w:sz w:val="24"/>
+          <w:szCs w:val="24"/>
+        </w:rPr>
+        <w:t>origin</w:t>
+      </w:r>
+      <w:proofErr w:type="gramEnd"/>
+      <w:r>
+        <w:rPr>
+          <w:rFonts w:ascii="Times New Roman" w:hAnsi="Times New Roman" w:cs="Times New Roman"/>
+          <w:sz w:val="24"/>
+          <w:szCs w:val="24"/>
+        </w:rPr>
+        <w:t xml:space="preserve"> – the two-digit FIPS code for</w:t>
       </w:r>
       <w:r>
         <w:rPr>
@@ -3350,13 +4157,23 @@
           <w:szCs w:val="24"/>
         </w:rPr>
       </w:pPr>
-      <w:r>
-        <w:rPr>
-          <w:rFonts w:ascii="Times New Roman" w:hAnsi="Times New Roman" w:cs="Times New Roman"/>
-          <w:sz w:val="24"/>
-          <w:szCs w:val="24"/>
-        </w:rPr>
-        <w:t>st_orig_abbrv – the two-letter state abbreviation</w:t>
+      <w:proofErr w:type="spellStart"/>
+      <w:r>
+        <w:rPr>
+          <w:rFonts w:ascii="Times New Roman" w:hAnsi="Times New Roman" w:cs="Times New Roman"/>
+          <w:sz w:val="24"/>
+          <w:szCs w:val="24"/>
+        </w:rPr>
+        <w:t>st_orig_abbrv</w:t>
+      </w:r>
+      <w:proofErr w:type="spellEnd"/>
+      <w:r>
+        <w:rPr>
+          <w:rFonts w:ascii="Times New Roman" w:hAnsi="Times New Roman" w:cs="Times New Roman"/>
+          <w:sz w:val="24"/>
+          <w:szCs w:val="24"/>
+        </w:rPr>
+        <w:t xml:space="preserve"> – the two-letter state abbreviation</w:t>
       </w:r>
       <w:r>
         <w:rPr>
@@ -3391,13 +4208,23 @@
           <w:szCs w:val="24"/>
         </w:rPr>
       </w:pPr>
-      <w:r>
-        <w:rPr>
-          <w:rFonts w:ascii="Times New Roman" w:hAnsi="Times New Roman" w:cs="Times New Roman"/>
-          <w:sz w:val="24"/>
-          <w:szCs w:val="24"/>
-        </w:rPr>
-        <w:t xml:space="preserve">st_orig_name – </w:t>
+      <w:proofErr w:type="spellStart"/>
+      <w:r>
+        <w:rPr>
+          <w:rFonts w:ascii="Times New Roman" w:hAnsi="Times New Roman" w:cs="Times New Roman"/>
+          <w:sz w:val="24"/>
+          <w:szCs w:val="24"/>
+        </w:rPr>
+        <w:t>st_orig_name</w:t>
+      </w:r>
+      <w:proofErr w:type="spellEnd"/>
+      <w:r>
+        <w:rPr>
+          <w:rFonts w:ascii="Times New Roman" w:hAnsi="Times New Roman" w:cs="Times New Roman"/>
+          <w:sz w:val="24"/>
+          <w:szCs w:val="24"/>
+        </w:rPr>
+        <w:t xml:space="preserve"> – </w:t>
       </w:r>
       <w:r>
         <w:rPr>
@@ -3432,13 +4259,23 @@
           <w:szCs w:val="24"/>
         </w:rPr>
       </w:pPr>
-      <w:r>
-        <w:rPr>
-          <w:rFonts w:ascii="Times New Roman" w:hAnsi="Times New Roman" w:cs="Times New Roman"/>
-          <w:sz w:val="24"/>
-          <w:szCs w:val="24"/>
-        </w:rPr>
-        <w:t xml:space="preserve">returns – the numeric total of the tax returns filed </w:t>
+      <w:proofErr w:type="gramStart"/>
+      <w:r>
+        <w:rPr>
+          <w:rFonts w:ascii="Times New Roman" w:hAnsi="Times New Roman" w:cs="Times New Roman"/>
+          <w:sz w:val="24"/>
+          <w:szCs w:val="24"/>
+        </w:rPr>
+        <w:t>returns</w:t>
+      </w:r>
+      <w:proofErr w:type="gramEnd"/>
+      <w:r>
+        <w:rPr>
+          <w:rFonts w:ascii="Times New Roman" w:hAnsi="Times New Roman" w:cs="Times New Roman"/>
+          <w:sz w:val="24"/>
+          <w:szCs w:val="24"/>
+        </w:rPr>
+        <w:t xml:space="preserve"> – the numeric total of the tax returns filed </w:t>
       </w:r>
       <w:r>
         <w:rPr>
@@ -3473,13 +4310,23 @@
           <w:szCs w:val="24"/>
         </w:rPr>
       </w:pPr>
-      <w:r>
-        <w:rPr>
-          <w:rFonts w:ascii="Times New Roman" w:hAnsi="Times New Roman" w:cs="Times New Roman"/>
-          <w:sz w:val="24"/>
-          <w:szCs w:val="24"/>
-        </w:rPr>
-        <w:t>exemptions – the numeric total of the exemptions decl</w:t>
+      <w:proofErr w:type="gramStart"/>
+      <w:r>
+        <w:rPr>
+          <w:rFonts w:ascii="Times New Roman" w:hAnsi="Times New Roman" w:cs="Times New Roman"/>
+          <w:sz w:val="24"/>
+          <w:szCs w:val="24"/>
+        </w:rPr>
+        <w:t>exemptions</w:t>
+      </w:r>
+      <w:proofErr w:type="gramEnd"/>
+      <w:r>
+        <w:rPr>
+          <w:rFonts w:ascii="Times New Roman" w:hAnsi="Times New Roman" w:cs="Times New Roman"/>
+          <w:sz w:val="24"/>
+          <w:szCs w:val="24"/>
+        </w:rPr>
+        <w:t xml:space="preserve"> – the numeric total of the exemptions decl</w:t>
       </w:r>
       <w:r>
         <w:rPr>
@@ -3514,13 +4361,23 @@
           <w:szCs w:val="24"/>
         </w:rPr>
       </w:pPr>
-      <w:r>
-        <w:rPr>
-          <w:rFonts w:ascii="Times New Roman" w:hAnsi="Times New Roman" w:cs="Times New Roman"/>
-          <w:sz w:val="24"/>
-          <w:szCs w:val="24"/>
-        </w:rPr>
-        <w:t>income – beginning with the 1992-93 data, this column w</w:t>
+      <w:proofErr w:type="gramStart"/>
+      <w:r>
+        <w:rPr>
+          <w:rFonts w:ascii="Times New Roman" w:hAnsi="Times New Roman" w:cs="Times New Roman"/>
+          <w:sz w:val="24"/>
+          <w:szCs w:val="24"/>
+        </w:rPr>
+        <w:t>income</w:t>
+      </w:r>
+      <w:proofErr w:type="gramEnd"/>
+      <w:r>
+        <w:rPr>
+          <w:rFonts w:ascii="Times New Roman" w:hAnsi="Times New Roman" w:cs="Times New Roman"/>
+          <w:sz w:val="24"/>
+          <w:szCs w:val="24"/>
+        </w:rPr>
+        <w:t xml:space="preserve"> – beginning with the 1992-93 data, this column w</w:t>
       </w:r>
       <w:r>
         <w:rPr>
@@ -3563,13 +4420,23 @@
           <w:szCs w:val="24"/>
         </w:rPr>
       </w:pPr>
-      <w:r>
-        <w:rPr>
-          <w:rFonts w:ascii="Times New Roman" w:hAnsi="Times New Roman" w:cs="Times New Roman"/>
-          <w:sz w:val="24"/>
-          <w:szCs w:val="24"/>
-        </w:rPr>
-        <w:t xml:space="preserve">disclosure – a column </w:t>
+      <w:proofErr w:type="gramStart"/>
+      <w:r>
+        <w:rPr>
+          <w:rFonts w:ascii="Times New Roman" w:hAnsi="Times New Roman" w:cs="Times New Roman"/>
+          <w:sz w:val="24"/>
+          <w:szCs w:val="24"/>
+        </w:rPr>
+        <w:t>disclosure</w:t>
+      </w:r>
+      <w:proofErr w:type="gramEnd"/>
+      <w:r>
+        <w:rPr>
+          <w:rFonts w:ascii="Times New Roman" w:hAnsi="Times New Roman" w:cs="Times New Roman"/>
+          <w:sz w:val="24"/>
+          <w:szCs w:val="24"/>
+        </w:rPr>
+        <w:t xml:space="preserve"> – a column </w:t>
       </w:r>
       <w:r>
         <w:rPr>
@@ -3737,6 +4604,7 @@
         </w:rPr>
         <w:t xml:space="preserve"> of destination is therefore given in the “</w:t>
       </w:r>
+      <w:proofErr w:type="spellStart"/>
       <w:r>
         <w:rPr>
           <w:rFonts w:ascii="Times New Roman" w:hAnsi="Times New Roman" w:cs="Times New Roman"/>
@@ -3751,7 +4619,16 @@
           <w:sz w:val="24"/>
           <w:szCs w:val="24"/>
         </w:rPr>
-        <w:t>_dest_name” column.</w:t>
+        <w:t>_dest_name</w:t>
+      </w:r>
+      <w:proofErr w:type="spellEnd"/>
+      <w:r>
+        <w:rPr>
+          <w:rFonts w:ascii="Times New Roman" w:hAnsi="Times New Roman" w:cs="Times New Roman"/>
+          <w:sz w:val="24"/>
+          <w:szCs w:val="24"/>
+        </w:rPr>
+        <w:t>” column.</w:t>
       </w:r>
     </w:p>
     <w:p>
@@ -3796,7 +4673,79 @@
           <w:sz w:val="24"/>
           <w:szCs w:val="24"/>
         </w:rPr>
-        <w:t xml:space="preserve">A current list of the Federal Information Processing Standard (FIPS) codes is provided with the state migration database in the “stcodes” table. The “stcode” column contains the two-digit state FIPS code, “stabbrv” has the state abbreviation, and “stname” holds the full name or suppression category. There is also a “note” column that declares which years certain Total Migration or Other Flow categories were in effect. </w:t>
+        <w:t>A current list of the Federal Information Processing Standard (FIPS) codes is provided with the state migration database in the “</w:t>
+      </w:r>
+      <w:proofErr w:type="spellStart"/>
+      <w:r>
+        <w:rPr>
+          <w:rFonts w:ascii="Times New Roman" w:hAnsi="Times New Roman" w:cs="Times New Roman"/>
+          <w:sz w:val="24"/>
+          <w:szCs w:val="24"/>
+        </w:rPr>
+        <w:t>stcodes</w:t>
+      </w:r>
+      <w:proofErr w:type="spellEnd"/>
+      <w:r>
+        <w:rPr>
+          <w:rFonts w:ascii="Times New Roman" w:hAnsi="Times New Roman" w:cs="Times New Roman"/>
+          <w:sz w:val="24"/>
+          <w:szCs w:val="24"/>
+        </w:rPr>
+        <w:t>” table. The “</w:t>
+      </w:r>
+      <w:proofErr w:type="spellStart"/>
+      <w:r>
+        <w:rPr>
+          <w:rFonts w:ascii="Times New Roman" w:hAnsi="Times New Roman" w:cs="Times New Roman"/>
+          <w:sz w:val="24"/>
+          <w:szCs w:val="24"/>
+        </w:rPr>
+        <w:t>stcode</w:t>
+      </w:r>
+      <w:proofErr w:type="spellEnd"/>
+      <w:r>
+        <w:rPr>
+          <w:rFonts w:ascii="Times New Roman" w:hAnsi="Times New Roman" w:cs="Times New Roman"/>
+          <w:sz w:val="24"/>
+          <w:szCs w:val="24"/>
+        </w:rPr>
+        <w:t>” column contains the two-digit state FIPS code, “</w:t>
+      </w:r>
+      <w:proofErr w:type="spellStart"/>
+      <w:r>
+        <w:rPr>
+          <w:rFonts w:ascii="Times New Roman" w:hAnsi="Times New Roman" w:cs="Times New Roman"/>
+          <w:sz w:val="24"/>
+          <w:szCs w:val="24"/>
+        </w:rPr>
+        <w:t>stabbrv</w:t>
+      </w:r>
+      <w:proofErr w:type="spellEnd"/>
+      <w:r>
+        <w:rPr>
+          <w:rFonts w:ascii="Times New Roman" w:hAnsi="Times New Roman" w:cs="Times New Roman"/>
+          <w:sz w:val="24"/>
+          <w:szCs w:val="24"/>
+        </w:rPr>
+        <w:t>” has the state abbreviation, and “</w:t>
+      </w:r>
+      <w:proofErr w:type="spellStart"/>
+      <w:r>
+        <w:rPr>
+          <w:rFonts w:ascii="Times New Roman" w:hAnsi="Times New Roman" w:cs="Times New Roman"/>
+          <w:sz w:val="24"/>
+          <w:szCs w:val="24"/>
+        </w:rPr>
+        <w:t>stname</w:t>
+      </w:r>
+      <w:proofErr w:type="spellEnd"/>
+      <w:r>
+        <w:rPr>
+          <w:rFonts w:ascii="Times New Roman" w:hAnsi="Times New Roman" w:cs="Times New Roman"/>
+          <w:sz w:val="24"/>
+          <w:szCs w:val="24"/>
+        </w:rPr>
+        <w:t xml:space="preserve">” holds the full name or suppression category. There is also a “note” column that declares which years certain Total Migration or Other Flow categories were in effect. </w:t>
       </w:r>
     </w:p>
     <w:p>
@@ -3887,7 +4836,7 @@
           <w:rPr>
             <w:noProof/>
           </w:rPr>
-          <w:t>1</w:t>
+          <w:t>7</w:t>
         </w:r>
         <w:r>
           <w:rPr>
@@ -4718,7 +5667,7 @@
 </file>
 
 <file path=customXml/itemProps1.xml><?xml version="1.0" encoding="utf-8"?>
-<ds:datastoreItem xmlns:ds="http://schemas.openxmlformats.org/officeDocument/2006/customXml" ds:itemID="{38FB8CC4-9294-443B-A446-7C479FC9D7C8}">
+<ds:datastoreItem xmlns:ds="http://schemas.openxmlformats.org/officeDocument/2006/customXml" ds:itemID="{47306619-833E-40D0-8EDD-08DB0149096E}">
   <ds:schemaRefs>
     <ds:schemaRef ds:uri="http://schemas.openxmlformats.org/officeDocument/2006/bibliography"/>
   </ds:schemaRefs>

</xml_diff>